<commit_message>
completed the documentation related to approch and challengers
</commit_message>
<xml_diff>
--- a/Typescript Task.docx
+++ b/Typescript Task.docx
@@ -5,34 +5,68 @@
     <w:p>
       <w:pPr>
         <w:rPr>
+          <w:rFonts w:ascii="Times New Roman" w:hAnsi="Times New Roman" w:cs="Times New Roman"/>
           <w:b/>
           <w:bCs/>
-          <w:sz w:val="24"/>
-          <w:szCs w:val="24"/>
-        </w:rPr>
-      </w:pPr>
-      <w:r>
-        <w:rPr>
+          <w:sz w:val="32"/>
+          <w:szCs w:val="32"/>
+        </w:rPr>
+      </w:pPr>
+      <w:r>
+        <w:rPr>
+          <w:rFonts w:ascii="Times New Roman" w:hAnsi="Times New Roman" w:cs="Times New Roman"/>
           <w:b/>
           <w:bCs/>
-          <w:sz w:val="24"/>
-          <w:szCs w:val="24"/>
+          <w:sz w:val="32"/>
+          <w:szCs w:val="32"/>
         </w:rPr>
         <w:t>Typescript Task</w:t>
       </w:r>
-    </w:p>
-    <w:p/>
-    <w:p>
-      <w:r>
-        <w:t xml:space="preserve">Used </w:t>
-      </w:r>
-      <w:r>
-        <w:t>approach to building the app and challenges faced</w:t>
+      <w:r>
+        <w:rPr>
+          <w:rFonts w:ascii="Times New Roman" w:hAnsi="Times New Roman" w:cs="Times New Roman"/>
+          <w:b/>
+          <w:bCs/>
+          <w:sz w:val="32"/>
+          <w:szCs w:val="32"/>
+        </w:rPr>
+        <w:t xml:space="preserve"> - Report</w:t>
+      </w:r>
+    </w:p>
+    <w:p>
+      <w:pPr>
+        <w:rPr>
+          <w:rFonts w:ascii="Times New Roman" w:hAnsi="Times New Roman" w:cs="Times New Roman"/>
+          <w:sz w:val="24"/>
+          <w:szCs w:val="24"/>
+        </w:rPr>
+      </w:pPr>
+    </w:p>
+    <w:p>
+      <w:pPr>
+        <w:rPr>
+          <w:rFonts w:ascii="Times New Roman" w:hAnsi="Times New Roman" w:cs="Times New Roman"/>
+          <w:sz w:val="24"/>
+          <w:szCs w:val="24"/>
+        </w:rPr>
+      </w:pPr>
+      <w:r>
+        <w:rPr>
+          <w:rFonts w:ascii="Times New Roman" w:hAnsi="Times New Roman" w:cs="Times New Roman"/>
+          <w:sz w:val="24"/>
+          <w:szCs w:val="24"/>
+        </w:rPr>
+        <w:t xml:space="preserve">Used approach to building the app </w:t>
       </w:r>
     </w:p>
     <w:p>
       <w:pPr>
         <w:spacing w:line="360" w:lineRule="auto"/>
+        <w:rPr>
+          <w:rFonts w:ascii="Times New Roman" w:hAnsi="Times New Roman" w:cs="Times New Roman"/>
+          <w:sz w:val="24"/>
+          <w:szCs w:val="24"/>
+        </w:rPr>
       </w:pPr>
     </w:p>
     <w:p>
@@ -42,9 +76,19 @@
           <w:ilvl w:val="0"/>
           <w:numId w:val="1"/>
         </w:numPr>
-        <w:spacing w:line="360" w:lineRule="auto"/>
-      </w:pPr>
-      <w:r>
+        <w:spacing w:line="480" w:lineRule="auto"/>
+        <w:rPr>
+          <w:rFonts w:ascii="Times New Roman" w:hAnsi="Times New Roman" w:cs="Times New Roman"/>
+          <w:sz w:val="24"/>
+          <w:szCs w:val="24"/>
+        </w:rPr>
+      </w:pPr>
+      <w:r>
+        <w:rPr>
+          <w:rFonts w:ascii="Times New Roman" w:hAnsi="Times New Roman" w:cs="Times New Roman"/>
+          <w:sz w:val="24"/>
+          <w:szCs w:val="24"/>
+        </w:rPr>
         <w:t xml:space="preserve">Define the scope and requirements of the app: Before starting the development process, it is essential to define the features and functionalities that the app should have. </w:t>
       </w:r>
     </w:p>
@@ -55,22 +99,20 @@
           <w:ilvl w:val="0"/>
           <w:numId w:val="1"/>
         </w:numPr>
-        <w:spacing w:line="360" w:lineRule="auto"/>
-      </w:pPr>
-      <w:r>
-        <w:t xml:space="preserve">Choose a platform: Depending on the requirements of the app, I </w:t>
-      </w:r>
-      <w:r>
-        <w:t>identified</w:t>
-      </w:r>
-      <w:r>
-        <w:t xml:space="preserve"> this is a </w:t>
-      </w:r>
-      <w:r>
-        <w:t>web-based</w:t>
-      </w:r>
-      <w:r>
-        <w:t xml:space="preserve"> task </w:t>
+        <w:spacing w:line="480" w:lineRule="auto"/>
+        <w:rPr>
+          <w:rFonts w:ascii="Times New Roman" w:hAnsi="Times New Roman" w:cs="Times New Roman"/>
+          <w:sz w:val="24"/>
+          <w:szCs w:val="24"/>
+        </w:rPr>
+      </w:pPr>
+      <w:r>
+        <w:rPr>
+          <w:rFonts w:ascii="Times New Roman" w:hAnsi="Times New Roman" w:cs="Times New Roman"/>
+          <w:sz w:val="24"/>
+          <w:szCs w:val="24"/>
+        </w:rPr>
+        <w:t xml:space="preserve">Choose a platform: Depending on the requirements of the app, I identified this is a web-based task </w:t>
       </w:r>
     </w:p>
     <w:p>
@@ -80,22 +122,52 @@
           <w:ilvl w:val="0"/>
           <w:numId w:val="1"/>
         </w:numPr>
-        <w:spacing w:line="360" w:lineRule="auto"/>
-      </w:pPr>
-      <w:r>
-        <w:t xml:space="preserve">Choose a technology stack: As a </w:t>
-      </w:r>
-      <w:r>
-        <w:t>technology</w:t>
-      </w:r>
-      <w:r>
-        <w:t xml:space="preserve"> </w:t>
-      </w:r>
-      <w:r>
-        <w:t>I</w:t>
-      </w:r>
-      <w:r>
-        <w:t xml:space="preserve"> used HTML, CSS and TS</w:t>
+        <w:spacing w:line="480" w:lineRule="auto"/>
+        <w:rPr>
+          <w:rFonts w:ascii="Times New Roman" w:hAnsi="Times New Roman" w:cs="Times New Roman"/>
+          <w:sz w:val="24"/>
+          <w:szCs w:val="24"/>
+        </w:rPr>
+      </w:pPr>
+      <w:r>
+        <w:rPr>
+          <w:rFonts w:ascii="Times New Roman" w:hAnsi="Times New Roman" w:cs="Times New Roman"/>
+          <w:sz w:val="24"/>
+          <w:szCs w:val="24"/>
+        </w:rPr>
+        <w:t xml:space="preserve">Choose a technology stack: As </w:t>
+      </w:r>
+      <w:r>
+        <w:rPr>
+          <w:rFonts w:ascii="Times New Roman" w:hAnsi="Times New Roman" w:cs="Times New Roman"/>
+          <w:sz w:val="24"/>
+          <w:szCs w:val="24"/>
+        </w:rPr>
+        <w:t>the</w:t>
+      </w:r>
+      <w:r>
+        <w:rPr>
+          <w:rFonts w:ascii="Times New Roman" w:hAnsi="Times New Roman" w:cs="Times New Roman"/>
+          <w:sz w:val="24"/>
+          <w:szCs w:val="24"/>
+        </w:rPr>
+        <w:t xml:space="preserve"> technolog</w:t>
+      </w:r>
+      <w:r>
+        <w:rPr>
+          <w:rFonts w:ascii="Times New Roman" w:hAnsi="Times New Roman" w:cs="Times New Roman"/>
+          <w:sz w:val="24"/>
+          <w:szCs w:val="24"/>
+        </w:rPr>
+        <w:t>ies,</w:t>
+      </w:r>
+      <w:r>
+        <w:rPr>
+          <w:rFonts w:ascii="Times New Roman" w:hAnsi="Times New Roman" w:cs="Times New Roman"/>
+          <w:sz w:val="24"/>
+          <w:szCs w:val="24"/>
+        </w:rPr>
+        <w:t xml:space="preserve"> I used HTML, CSS and TS</w:t>
       </w:r>
     </w:p>
     <w:p>
@@ -105,10 +177,28 @@
           <w:ilvl w:val="0"/>
           <w:numId w:val="1"/>
         </w:numPr>
-        <w:spacing w:line="360" w:lineRule="auto"/>
-      </w:pPr>
-      <w:r>
+        <w:spacing w:line="480" w:lineRule="auto"/>
+        <w:rPr>
+          <w:rFonts w:ascii="Times New Roman" w:hAnsi="Times New Roman" w:cs="Times New Roman"/>
+          <w:sz w:val="24"/>
+          <w:szCs w:val="24"/>
+        </w:rPr>
+      </w:pPr>
+      <w:r>
+        <w:rPr>
+          <w:rFonts w:ascii="Times New Roman" w:hAnsi="Times New Roman" w:cs="Times New Roman"/>
+          <w:sz w:val="24"/>
+          <w:szCs w:val="24"/>
+        </w:rPr>
         <w:t>Design the user interface: Responsive UI and users should be able to easily add, edit, and delete tasks.</w:t>
+      </w:r>
+      <w:r>
+        <w:rPr>
+          <w:rFonts w:ascii="Times New Roman" w:hAnsi="Times New Roman" w:cs="Times New Roman"/>
+          <w:sz w:val="24"/>
+          <w:szCs w:val="24"/>
+        </w:rPr>
+        <w:t xml:space="preserve"> Rather than the CRUD operation this web-based application shows number of Total tasks and completed tasks.</w:t>
       </w:r>
     </w:p>
     <w:p>
@@ -118,10 +208,46 @@
           <w:ilvl w:val="0"/>
           <w:numId w:val="1"/>
         </w:numPr>
-        <w:spacing w:line="360" w:lineRule="auto"/>
-      </w:pPr>
-      <w:r>
-        <w:t>Develop the app: Writing code according to OOP concept</w:t>
+        <w:spacing w:line="480" w:lineRule="auto"/>
+        <w:rPr>
+          <w:rFonts w:ascii="Times New Roman" w:hAnsi="Times New Roman" w:cs="Times New Roman"/>
+          <w:sz w:val="24"/>
+          <w:szCs w:val="24"/>
+        </w:rPr>
+      </w:pPr>
+      <w:r>
+        <w:rPr>
+          <w:rFonts w:ascii="Times New Roman" w:hAnsi="Times New Roman" w:cs="Times New Roman"/>
+          <w:sz w:val="24"/>
+          <w:szCs w:val="24"/>
+        </w:rPr>
+        <w:t xml:space="preserve">Develop the app: Writing code according to </w:t>
+      </w:r>
+      <w:r>
+        <w:rPr>
+          <w:rFonts w:ascii="Times New Roman" w:hAnsi="Times New Roman" w:cs="Times New Roman"/>
+          <w:sz w:val="24"/>
+          <w:szCs w:val="24"/>
+        </w:rPr>
+        <w:t xml:space="preserve">classes, interfaces, </w:t>
+      </w:r>
+      <w:proofErr w:type="spellStart"/>
+      <w:r>
+        <w:rPr>
+          <w:rFonts w:ascii="Times New Roman" w:hAnsi="Times New Roman" w:cs="Times New Roman"/>
+          <w:sz w:val="24"/>
+          <w:szCs w:val="24"/>
+        </w:rPr>
+        <w:t>enums</w:t>
+      </w:r>
+      <w:proofErr w:type="spellEnd"/>
+      <w:r>
+        <w:rPr>
+          <w:rFonts w:ascii="Times New Roman" w:hAnsi="Times New Roman" w:cs="Times New Roman"/>
+          <w:sz w:val="24"/>
+          <w:szCs w:val="24"/>
+        </w:rPr>
+        <w:t xml:space="preserve"> and types</w:t>
       </w:r>
     </w:p>
     <w:p>
@@ -131,10 +257,44 @@
           <w:ilvl w:val="0"/>
           <w:numId w:val="1"/>
         </w:numPr>
-        <w:spacing w:line="360" w:lineRule="auto"/>
-      </w:pPr>
-      <w:r>
-        <w:t>Test the app: Testing is an essential part of app development. You should test the app thoroughly to ensure that it works as expected, is user-friendly, and meets the requirements of your target audience.</w:t>
+        <w:spacing w:line="480" w:lineRule="auto"/>
+        <w:rPr>
+          <w:rFonts w:ascii="Times New Roman" w:hAnsi="Times New Roman" w:cs="Times New Roman"/>
+          <w:sz w:val="24"/>
+          <w:szCs w:val="24"/>
+        </w:rPr>
+      </w:pPr>
+      <w:r>
+        <w:rPr>
+          <w:rFonts w:ascii="Times New Roman" w:hAnsi="Times New Roman" w:cs="Times New Roman"/>
+          <w:sz w:val="24"/>
+          <w:szCs w:val="24"/>
+        </w:rPr>
+        <w:t xml:space="preserve">Test the app: </w:t>
+      </w:r>
+      <w:r>
+        <w:rPr>
+          <w:rFonts w:ascii="Times New Roman" w:hAnsi="Times New Roman" w:cs="Times New Roman"/>
+          <w:sz w:val="24"/>
+          <w:szCs w:val="24"/>
+        </w:rPr>
+        <w:t xml:space="preserve">Did a </w:t>
+      </w:r>
+      <w:r>
+        <w:rPr>
+          <w:rFonts w:ascii="Times New Roman" w:hAnsi="Times New Roman" w:cs="Times New Roman"/>
+          <w:sz w:val="24"/>
+          <w:szCs w:val="24"/>
+        </w:rPr>
+        <w:t xml:space="preserve">manual </w:t>
+      </w:r>
+      <w:r>
+        <w:rPr>
+          <w:rFonts w:ascii="Times New Roman" w:hAnsi="Times New Roman" w:cs="Times New Roman"/>
+          <w:sz w:val="24"/>
+          <w:szCs w:val="24"/>
+        </w:rPr>
+        <w:t xml:space="preserve">testing regarding to User-friendly, proper validation, checked the features mentioned and work without errors </w:t>
       </w:r>
     </w:p>
     <w:p>
@@ -144,11 +304,210 @@
           <w:ilvl w:val="0"/>
           <w:numId w:val="1"/>
         </w:numPr>
+        <w:spacing w:line="480" w:lineRule="auto"/>
+        <w:rPr>
+          <w:rFonts w:ascii="Times New Roman" w:hAnsi="Times New Roman" w:cs="Times New Roman"/>
+          <w:sz w:val="24"/>
+          <w:szCs w:val="24"/>
+        </w:rPr>
+      </w:pPr>
+      <w:r>
+        <w:rPr>
+          <w:rFonts w:ascii="Times New Roman" w:hAnsi="Times New Roman" w:cs="Times New Roman"/>
+          <w:sz w:val="24"/>
+          <w:szCs w:val="24"/>
+        </w:rPr>
+        <w:t>Deploy the app:</w:t>
+      </w:r>
+      <w:r>
+        <w:rPr>
+          <w:rFonts w:ascii="Times New Roman" w:hAnsi="Times New Roman" w:cs="Times New Roman"/>
+          <w:sz w:val="24"/>
+          <w:szCs w:val="24"/>
+        </w:rPr>
+        <w:t xml:space="preserve"> Hosted the application through </w:t>
+      </w:r>
+      <w:hyperlink r:id="rId5" w:history="1">
+        <w:r>
+          <w:rPr>
+            <w:rStyle w:val="Hyperlink"/>
+            <w:rFonts w:ascii="Times New Roman" w:hAnsi="Times New Roman" w:cs="Times New Roman"/>
+            <w:sz w:val="24"/>
+            <w:szCs w:val="24"/>
+          </w:rPr>
+          <w:t>GitHub</w:t>
+        </w:r>
+      </w:hyperlink>
+    </w:p>
+    <w:p>
+      <w:pPr>
+        <w:spacing w:line="480" w:lineRule="auto"/>
+        <w:rPr>
+          <w:rFonts w:ascii="Times New Roman" w:hAnsi="Times New Roman" w:cs="Times New Roman"/>
+          <w:sz w:val="24"/>
+          <w:szCs w:val="24"/>
+        </w:rPr>
+      </w:pPr>
+    </w:p>
+    <w:p>
+      <w:pPr>
+        <w:spacing w:line="480" w:lineRule="auto"/>
+        <w:rPr>
+          <w:rFonts w:ascii="Times New Roman" w:hAnsi="Times New Roman" w:cs="Times New Roman"/>
+          <w:sz w:val="24"/>
+          <w:szCs w:val="24"/>
+        </w:rPr>
+      </w:pPr>
+      <w:r>
+        <w:rPr>
+          <w:rFonts w:ascii="Times New Roman" w:hAnsi="Times New Roman" w:cs="Times New Roman"/>
+          <w:sz w:val="24"/>
+          <w:szCs w:val="24"/>
+        </w:rPr>
+        <w:t>C</w:t>
+      </w:r>
+      <w:r>
+        <w:rPr>
+          <w:rFonts w:ascii="Times New Roman" w:hAnsi="Times New Roman" w:cs="Times New Roman"/>
+          <w:sz w:val="24"/>
+          <w:szCs w:val="24"/>
+        </w:rPr>
+        <w:t>hallenges</w:t>
+      </w:r>
+      <w:r>
+        <w:rPr>
+          <w:rFonts w:ascii="Times New Roman" w:hAnsi="Times New Roman" w:cs="Times New Roman"/>
+          <w:sz w:val="24"/>
+          <w:szCs w:val="24"/>
+        </w:rPr>
+        <w:t xml:space="preserve"> I faced </w:t>
+      </w:r>
+    </w:p>
+    <w:p>
+      <w:pPr>
+        <w:pStyle w:val="ListParagraph"/>
+        <w:numPr>
+          <w:ilvl w:val="0"/>
+          <w:numId w:val="2"/>
+        </w:numPr>
         <w:spacing w:line="360" w:lineRule="auto"/>
-      </w:pPr>
-      <w:r>
-        <w:t>Deploy the app:</w:t>
-      </w:r>
+        <w:rPr>
+          <w:rFonts w:ascii="Times New Roman" w:hAnsi="Times New Roman" w:cs="Times New Roman"/>
+          <w:sz w:val="24"/>
+          <w:szCs w:val="24"/>
+        </w:rPr>
+      </w:pPr>
+      <w:r>
+        <w:rPr>
+          <w:rFonts w:ascii="Times New Roman" w:hAnsi="Times New Roman" w:cs="Times New Roman"/>
+          <w:sz w:val="24"/>
+          <w:szCs w:val="24"/>
+        </w:rPr>
+        <w:t>Most of the errors are generated when I am coding on a checkbox</w:t>
+      </w:r>
+      <w:r>
+        <w:rPr>
+          <w:rFonts w:ascii="Times New Roman" w:hAnsi="Times New Roman" w:cs="Times New Roman"/>
+          <w:sz w:val="24"/>
+          <w:szCs w:val="24"/>
+        </w:rPr>
+        <w:t xml:space="preserve"> and get a count of it. Previously I used another method to generate it. That one is not getting checked input count to its array. </w:t>
+      </w:r>
+    </w:p>
+    <w:p>
+      <w:pPr>
+        <w:pStyle w:val="ListParagraph"/>
+        <w:spacing w:line="360" w:lineRule="auto"/>
+        <w:rPr>
+          <w:rFonts w:ascii="Times New Roman" w:hAnsi="Times New Roman" w:cs="Times New Roman"/>
+          <w:sz w:val="24"/>
+          <w:szCs w:val="24"/>
+        </w:rPr>
+      </w:pPr>
+    </w:p>
+    <w:p>
+      <w:pPr>
+        <w:pStyle w:val="ListParagraph"/>
+        <w:numPr>
+          <w:ilvl w:val="0"/>
+          <w:numId w:val="2"/>
+        </w:numPr>
+        <w:spacing w:line="360" w:lineRule="auto"/>
+        <w:rPr>
+          <w:rFonts w:ascii="Times New Roman" w:hAnsi="Times New Roman" w:cs="Times New Roman"/>
+          <w:sz w:val="24"/>
+          <w:szCs w:val="24"/>
+        </w:rPr>
+      </w:pPr>
+      <w:r>
+        <w:rPr>
+          <w:rFonts w:ascii="Times New Roman" w:hAnsi="Times New Roman" w:cs="Times New Roman"/>
+          <w:sz w:val="24"/>
+          <w:szCs w:val="24"/>
+        </w:rPr>
+        <w:t xml:space="preserve">Validation part. Little bit confused how to add validation part to input. Finally created a </w:t>
+      </w:r>
+      <w:r>
+        <w:rPr>
+          <w:rFonts w:ascii="Times New Roman" w:hAnsi="Times New Roman" w:cs="Times New Roman"/>
+          <w:sz w:val="24"/>
+          <w:szCs w:val="24"/>
+        </w:rPr>
+        <w:t xml:space="preserve">function validate that takes an argument of type </w:t>
+      </w:r>
+      <w:proofErr w:type="spellStart"/>
+      <w:r>
+        <w:rPr>
+          <w:rFonts w:ascii="Times New Roman" w:hAnsi="Times New Roman" w:cs="Times New Roman"/>
+          <w:sz w:val="24"/>
+          <w:szCs w:val="24"/>
+        </w:rPr>
+        <w:t>TodoInputValidation</w:t>
+      </w:r>
+      <w:proofErr w:type="spellEnd"/>
+      <w:r>
+        <w:rPr>
+          <w:rFonts w:ascii="Times New Roman" w:hAnsi="Times New Roman" w:cs="Times New Roman"/>
+          <w:sz w:val="24"/>
+          <w:szCs w:val="24"/>
+        </w:rPr>
+        <w:t xml:space="preserve">. The function </w:t>
+      </w:r>
+      <w:r>
+        <w:rPr>
+          <w:rFonts w:ascii="Times New Roman" w:hAnsi="Times New Roman" w:cs="Times New Roman"/>
+          <w:sz w:val="24"/>
+          <w:szCs w:val="24"/>
+        </w:rPr>
+        <w:lastRenderedPageBreak/>
+        <w:t>checks if the text property is at least min characters long, if min is</w:t>
+      </w:r>
+      <w:r>
+        <w:rPr>
+          <w:rFonts w:ascii="Times New Roman" w:hAnsi="Times New Roman" w:cs="Times New Roman"/>
+          <w:sz w:val="24"/>
+          <w:szCs w:val="24"/>
+        </w:rPr>
+        <w:t xml:space="preserve"> less than 3</w:t>
+      </w:r>
+      <w:r>
+        <w:rPr>
+          <w:rFonts w:ascii="Times New Roman" w:hAnsi="Times New Roman" w:cs="Times New Roman"/>
+          <w:sz w:val="24"/>
+          <w:szCs w:val="24"/>
+        </w:rPr>
+        <w:t>. If the length of the text property is less than min, the function returns false. Otherwise, it returns true.</w:t>
+      </w:r>
+    </w:p>
+    <w:p>
+      <w:pPr>
+        <w:spacing w:line="360" w:lineRule="auto"/>
+        <w:rPr>
+          <w:rFonts w:ascii="Times New Roman" w:hAnsi="Times New Roman" w:cs="Times New Roman"/>
+          <w:sz w:val="24"/>
+          <w:szCs w:val="24"/>
+        </w:rPr>
+      </w:pPr>
     </w:p>
     <w:sectPr>
       <w:pgSz w:w="12240" w:h="15840"/>
@@ -248,8 +607,124 @@
       </w:pPr>
     </w:lvl>
   </w:abstractNum>
+  <w:abstractNum w:abstractNumId="1" w15:restartNumberingAfterBreak="0">
+    <w:nsid w:val="7D2258F1"/>
+    <w:multiLevelType w:val="hybridMultilevel"/>
+    <w:tmpl w:val="1B8ABC60"/>
+    <w:lvl w:ilvl="0" w:tplc="04090001">
+      <w:start w:val="1"/>
+      <w:numFmt w:val="bullet"/>
+      <w:lvlText w:val=""/>
+      <w:lvlJc w:val="left"/>
+      <w:pPr>
+        <w:ind w:left="720" w:hanging="360"/>
+      </w:pPr>
+      <w:rPr>
+        <w:rFonts w:ascii="Symbol" w:hAnsi="Symbol" w:hint="default"/>
+      </w:rPr>
+    </w:lvl>
+    <w:lvl w:ilvl="1" w:tplc="04090003" w:tentative="1">
+      <w:start w:val="1"/>
+      <w:numFmt w:val="bullet"/>
+      <w:lvlText w:val="o"/>
+      <w:lvlJc w:val="left"/>
+      <w:pPr>
+        <w:ind w:left="1440" w:hanging="360"/>
+      </w:pPr>
+      <w:rPr>
+        <w:rFonts w:ascii="Courier New" w:hAnsi="Courier New" w:cs="Courier New" w:hint="default"/>
+      </w:rPr>
+    </w:lvl>
+    <w:lvl w:ilvl="2" w:tplc="04090005" w:tentative="1">
+      <w:start w:val="1"/>
+      <w:numFmt w:val="bullet"/>
+      <w:lvlText w:val=""/>
+      <w:lvlJc w:val="left"/>
+      <w:pPr>
+        <w:ind w:left="2160" w:hanging="360"/>
+      </w:pPr>
+      <w:rPr>
+        <w:rFonts w:ascii="Wingdings" w:hAnsi="Wingdings" w:hint="default"/>
+      </w:rPr>
+    </w:lvl>
+    <w:lvl w:ilvl="3" w:tplc="04090001" w:tentative="1">
+      <w:start w:val="1"/>
+      <w:numFmt w:val="bullet"/>
+      <w:lvlText w:val=""/>
+      <w:lvlJc w:val="left"/>
+      <w:pPr>
+        <w:ind w:left="2880" w:hanging="360"/>
+      </w:pPr>
+      <w:rPr>
+        <w:rFonts w:ascii="Symbol" w:hAnsi="Symbol" w:hint="default"/>
+      </w:rPr>
+    </w:lvl>
+    <w:lvl w:ilvl="4" w:tplc="04090003" w:tentative="1">
+      <w:start w:val="1"/>
+      <w:numFmt w:val="bullet"/>
+      <w:lvlText w:val="o"/>
+      <w:lvlJc w:val="left"/>
+      <w:pPr>
+        <w:ind w:left="3600" w:hanging="360"/>
+      </w:pPr>
+      <w:rPr>
+        <w:rFonts w:ascii="Courier New" w:hAnsi="Courier New" w:cs="Courier New" w:hint="default"/>
+      </w:rPr>
+    </w:lvl>
+    <w:lvl w:ilvl="5" w:tplc="04090005" w:tentative="1">
+      <w:start w:val="1"/>
+      <w:numFmt w:val="bullet"/>
+      <w:lvlText w:val=""/>
+      <w:lvlJc w:val="left"/>
+      <w:pPr>
+        <w:ind w:left="4320" w:hanging="360"/>
+      </w:pPr>
+      <w:rPr>
+        <w:rFonts w:ascii="Wingdings" w:hAnsi="Wingdings" w:hint="default"/>
+      </w:rPr>
+    </w:lvl>
+    <w:lvl w:ilvl="6" w:tplc="04090001" w:tentative="1">
+      <w:start w:val="1"/>
+      <w:numFmt w:val="bullet"/>
+      <w:lvlText w:val=""/>
+      <w:lvlJc w:val="left"/>
+      <w:pPr>
+        <w:ind w:left="5040" w:hanging="360"/>
+      </w:pPr>
+      <w:rPr>
+        <w:rFonts w:ascii="Symbol" w:hAnsi="Symbol" w:hint="default"/>
+      </w:rPr>
+    </w:lvl>
+    <w:lvl w:ilvl="7" w:tplc="04090003" w:tentative="1">
+      <w:start w:val="1"/>
+      <w:numFmt w:val="bullet"/>
+      <w:lvlText w:val="o"/>
+      <w:lvlJc w:val="left"/>
+      <w:pPr>
+        <w:ind w:left="5760" w:hanging="360"/>
+      </w:pPr>
+      <w:rPr>
+        <w:rFonts w:ascii="Courier New" w:hAnsi="Courier New" w:cs="Courier New" w:hint="default"/>
+      </w:rPr>
+    </w:lvl>
+    <w:lvl w:ilvl="8" w:tplc="04090005" w:tentative="1">
+      <w:start w:val="1"/>
+      <w:numFmt w:val="bullet"/>
+      <w:lvlText w:val=""/>
+      <w:lvlJc w:val="left"/>
+      <w:pPr>
+        <w:ind w:left="6480" w:hanging="360"/>
+      </w:pPr>
+      <w:rPr>
+        <w:rFonts w:ascii="Wingdings" w:hAnsi="Wingdings" w:hint="default"/>
+      </w:rPr>
+    </w:lvl>
+  </w:abstractNum>
   <w:num w:numId="1" w16cid:durableId="1028679817">
     <w:abstractNumId w:val="0"/>
+  </w:num>
+  <w:num w:numId="2" w16cid:durableId="1403214613">
+    <w:abstractNumId w:val="1"/>
   </w:num>
 </w:numbering>
 </file>
@@ -693,6 +1168,29 @@
       <w:contextualSpacing/>
     </w:pPr>
   </w:style>
+  <w:style w:type="character" w:styleId="Hyperlink">
+    <w:name w:val="Hyperlink"/>
+    <w:basedOn w:val="DefaultParagraphFont"/>
+    <w:uiPriority w:val="99"/>
+    <w:unhideWhenUsed/>
+    <w:rsid w:val="00AF4CC9"/>
+    <w:rPr>
+      <w:color w:val="0563C1" w:themeColor="hyperlink"/>
+      <w:u w:val="single"/>
+    </w:rPr>
+  </w:style>
+  <w:style w:type="character" w:styleId="UnresolvedMention">
+    <w:name w:val="Unresolved Mention"/>
+    <w:basedOn w:val="DefaultParagraphFont"/>
+    <w:uiPriority w:val="99"/>
+    <w:semiHidden/>
+    <w:unhideWhenUsed/>
+    <w:rsid w:val="00AF4CC9"/>
+    <w:rPr>
+      <w:color w:val="605E5C"/>
+      <w:shd w:val="clear" w:color="auto" w:fill="E1DFDD"/>
+    </w:rPr>
+  </w:style>
 </w:styles>
 </file>
 

</xml_diff>

<commit_message>
added pdf version of documentation and its updated
</commit_message>
<xml_diff>
--- a/Typescript Task.docx
+++ b/Typescript Task.docx
@@ -396,15 +396,7 @@
           <w:sz w:val="24"/>
           <w:szCs w:val="24"/>
         </w:rPr>
-        <w:t>C</w:t>
-      </w:r>
-      <w:r>
-        <w:rPr>
-          <w:rFonts w:ascii="Times New Roman" w:hAnsi="Times New Roman" w:cs="Times New Roman"/>
-          <w:sz w:val="24"/>
-          <w:szCs w:val="24"/>
-        </w:rPr>
-        <w:t>hallenges</w:t>
+        <w:t>Challenges</w:t>
       </w:r>
       <w:r>
         <w:rPr>
@@ -435,15 +427,7 @@
           <w:sz w:val="24"/>
           <w:szCs w:val="24"/>
         </w:rPr>
-        <w:t>Most of the errors are generated when I am coding on a checkbox</w:t>
-      </w:r>
-      <w:r>
-        <w:rPr>
-          <w:rFonts w:ascii="Times New Roman" w:hAnsi="Times New Roman" w:cs="Times New Roman"/>
-          <w:sz w:val="24"/>
-          <w:szCs w:val="24"/>
-        </w:rPr>
-        <w:t xml:space="preserve"> and get a count of it. Previously I used another method to generate it. That one is not getting checked input count to its array. </w:t>
+        <w:t xml:space="preserve">Most of the errors are generated when I am coding on a checkbox and get a count of it. Previously I used another method to generate it. That one is not getting checked input count to its array. </w:t>
       </w:r>
     </w:p>
     <w:p>
@@ -477,15 +461,7 @@
           <w:sz w:val="24"/>
           <w:szCs w:val="24"/>
         </w:rPr>
-        <w:t xml:space="preserve">Validation part. Little bit confused how to add validation part to input. Finally created a </w:t>
-      </w:r>
-      <w:r>
-        <w:rPr>
-          <w:rFonts w:ascii="Times New Roman" w:hAnsi="Times New Roman" w:cs="Times New Roman"/>
-          <w:sz w:val="24"/>
-          <w:szCs w:val="24"/>
-        </w:rPr>
-        <w:t xml:space="preserve">function validate that takes an argument of type </w:t>
+        <w:t xml:space="preserve">Validation part. Little bit confused how to add validation part to input. Finally created a function validate that takes an argument of type </w:t>
       </w:r>
       <w:proofErr w:type="spellStart"/>
       <w:r>
@@ -512,23 +488,145 @@
           <w:szCs w:val="24"/>
         </w:rPr>
         <w:lastRenderedPageBreak/>
-        <w:t>checks if the text property is at least min characters long, if min is</w:t>
-      </w:r>
-      <w:r>
-        <w:rPr>
-          <w:rFonts w:ascii="Times New Roman" w:hAnsi="Times New Roman" w:cs="Times New Roman"/>
-          <w:sz w:val="24"/>
-          <w:szCs w:val="24"/>
-        </w:rPr>
-        <w:t xml:space="preserve"> less than 3</w:t>
-      </w:r>
-      <w:r>
-        <w:rPr>
-          <w:rFonts w:ascii="Times New Roman" w:hAnsi="Times New Roman" w:cs="Times New Roman"/>
-          <w:sz w:val="24"/>
-          <w:szCs w:val="24"/>
-        </w:rPr>
-        <w:t>. If the length of the text property is less than min, the function returns false. Otherwise, it returns true.</w:t>
+        <w:t>checks if the text property is at least min characters long, if min is less than 3. If the length of the text property is less than min, the function returns false. Otherwise, it returns true.</w:t>
+      </w:r>
+    </w:p>
+    <w:p>
+      <w:pPr>
+        <w:spacing w:line="360" w:lineRule="auto"/>
+        <w:rPr>
+          <w:rFonts w:ascii="Times New Roman" w:hAnsi="Times New Roman" w:cs="Times New Roman"/>
+          <w:sz w:val="24"/>
+          <w:szCs w:val="24"/>
+        </w:rPr>
+      </w:pPr>
+      <w:r>
+        <w:rPr>
+          <w:rFonts w:ascii="Times New Roman" w:hAnsi="Times New Roman" w:cs="Times New Roman"/>
+          <w:sz w:val="24"/>
+          <w:szCs w:val="24"/>
+        </w:rPr>
+        <w:t>Resources</w:t>
+      </w:r>
+    </w:p>
+    <w:p>
+      <w:pPr>
+        <w:pStyle w:val="ListParagraph"/>
+        <w:numPr>
+          <w:ilvl w:val="0"/>
+          <w:numId w:val="3"/>
+        </w:numPr>
+        <w:spacing w:line="480" w:lineRule="auto"/>
+        <w:rPr>
+          <w:rFonts w:ascii="Times New Roman" w:hAnsi="Times New Roman" w:cs="Times New Roman"/>
+          <w:sz w:val="24"/>
+          <w:szCs w:val="24"/>
+        </w:rPr>
+      </w:pPr>
+      <w:hyperlink r:id="rId7" w:history="1">
+        <w:r>
+          <w:rPr>
+            <w:rStyle w:val="Hyperlink"/>
+            <w:rFonts w:ascii="Times New Roman" w:hAnsi="Times New Roman" w:cs="Times New Roman"/>
+            <w:sz w:val="24"/>
+            <w:szCs w:val="24"/>
+          </w:rPr>
+          <w:t>(7) TypeScript Tutorial #19 - Enums - YouTube</w:t>
+        </w:r>
+      </w:hyperlink>
+      <w:r>
+        <w:rPr>
+          <w:rFonts w:ascii="Times New Roman" w:hAnsi="Times New Roman" w:cs="Times New Roman"/>
+          <w:sz w:val="24"/>
+          <w:szCs w:val="24"/>
+        </w:rPr>
+        <w:t xml:space="preserve"> – To identify the Enums in TS</w:t>
+      </w:r>
+    </w:p>
+    <w:p>
+      <w:pPr>
+        <w:pStyle w:val="ListParagraph"/>
+        <w:numPr>
+          <w:ilvl w:val="0"/>
+          <w:numId w:val="3"/>
+        </w:numPr>
+        <w:spacing w:line="480" w:lineRule="auto"/>
+        <w:rPr>
+          <w:rFonts w:ascii="Times New Roman" w:hAnsi="Times New Roman" w:cs="Times New Roman"/>
+          <w:sz w:val="24"/>
+          <w:szCs w:val="24"/>
+        </w:rPr>
+      </w:pPr>
+      <w:hyperlink r:id="rId8" w:history="1">
+        <w:r>
+          <w:rPr>
+            <w:rStyle w:val="Hyperlink"/>
+            <w:rFonts w:ascii="Times New Roman" w:hAnsi="Times New Roman" w:cs="Times New Roman"/>
+            <w:sz w:val="24"/>
+            <w:szCs w:val="24"/>
+          </w:rPr>
+          <w:t>(7) How To Build Your First TypeScript Project - TODO List Application - YouTube</w:t>
+        </w:r>
+      </w:hyperlink>
+      <w:r>
+        <w:rPr>
+          <w:rFonts w:ascii="Times New Roman" w:hAnsi="Times New Roman" w:cs="Times New Roman"/>
+          <w:sz w:val="24"/>
+          <w:szCs w:val="24"/>
+        </w:rPr>
+        <w:t xml:space="preserve"> – To get the idea of Task</w:t>
+      </w:r>
+    </w:p>
+    <w:p>
+      <w:pPr>
+        <w:pStyle w:val="ListParagraph"/>
+        <w:numPr>
+          <w:ilvl w:val="0"/>
+          <w:numId w:val="3"/>
+        </w:numPr>
+        <w:spacing w:line="480" w:lineRule="auto"/>
+        <w:rPr>
+          <w:rFonts w:ascii="Times New Roman" w:hAnsi="Times New Roman" w:cs="Times New Roman"/>
+          <w:sz w:val="24"/>
+          <w:szCs w:val="24"/>
+        </w:rPr>
+      </w:pPr>
+      <w:hyperlink r:id="rId9" w:history="1">
+        <w:r>
+          <w:rPr>
+            <w:rStyle w:val="Hyperlink"/>
+            <w:rFonts w:ascii="Times New Roman" w:hAnsi="Times New Roman" w:cs="Times New Roman"/>
+            <w:sz w:val="24"/>
+            <w:szCs w:val="24"/>
+          </w:rPr>
+          <w:t>(7) TypeScript #4 - Interfa</w:t>
+        </w:r>
+        <w:r>
+          <w:rPr>
+            <w:rStyle w:val="Hyperlink"/>
+            <w:rFonts w:ascii="Times New Roman" w:hAnsi="Times New Roman" w:cs="Times New Roman"/>
+            <w:sz w:val="24"/>
+            <w:szCs w:val="24"/>
+          </w:rPr>
+          <w:t>c</w:t>
+        </w:r>
+        <w:r>
+          <w:rPr>
+            <w:rStyle w:val="Hyperlink"/>
+            <w:rFonts w:ascii="Times New Roman" w:hAnsi="Times New Roman" w:cs="Times New Roman"/>
+            <w:sz w:val="24"/>
+            <w:szCs w:val="24"/>
+          </w:rPr>
+          <w:t>es, Classes and Implementing an Interface - YouTube</w:t>
+        </w:r>
+      </w:hyperlink>
+      <w:r>
+        <w:rPr>
+          <w:rFonts w:ascii="Times New Roman" w:hAnsi="Times New Roman" w:cs="Times New Roman"/>
+          <w:sz w:val="24"/>
+          <w:szCs w:val="24"/>
+        </w:rPr>
+        <w:t xml:space="preserve"> – To get the idea about TS classes and Interfaces</w:t>
       </w:r>
     </w:p>
     <w:p>
@@ -640,6 +738,119 @@
     </w:lvl>
   </w:abstractNum>
   <w:abstractNum w:abstractNumId="1" w15:restartNumberingAfterBreak="0">
+    <w:nsid w:val="1A6412FB"/>
+    <w:multiLevelType w:val="hybridMultilevel"/>
+    <w:tmpl w:val="A306ADB8"/>
+    <w:lvl w:ilvl="0" w:tplc="04090001">
+      <w:start w:val="1"/>
+      <w:numFmt w:val="bullet"/>
+      <w:lvlText w:val=""/>
+      <w:lvlJc w:val="left"/>
+      <w:pPr>
+        <w:ind w:left="720" w:hanging="360"/>
+      </w:pPr>
+      <w:rPr>
+        <w:rFonts w:ascii="Symbol" w:hAnsi="Symbol" w:hint="default"/>
+      </w:rPr>
+    </w:lvl>
+    <w:lvl w:ilvl="1" w:tplc="04090003" w:tentative="1">
+      <w:start w:val="1"/>
+      <w:numFmt w:val="bullet"/>
+      <w:lvlText w:val="o"/>
+      <w:lvlJc w:val="left"/>
+      <w:pPr>
+        <w:ind w:left="1440" w:hanging="360"/>
+      </w:pPr>
+      <w:rPr>
+        <w:rFonts w:ascii="Courier New" w:hAnsi="Courier New" w:cs="Courier New" w:hint="default"/>
+      </w:rPr>
+    </w:lvl>
+    <w:lvl w:ilvl="2" w:tplc="04090005" w:tentative="1">
+      <w:start w:val="1"/>
+      <w:numFmt w:val="bullet"/>
+      <w:lvlText w:val=""/>
+      <w:lvlJc w:val="left"/>
+      <w:pPr>
+        <w:ind w:left="2160" w:hanging="360"/>
+      </w:pPr>
+      <w:rPr>
+        <w:rFonts w:ascii="Wingdings" w:hAnsi="Wingdings" w:hint="default"/>
+      </w:rPr>
+    </w:lvl>
+    <w:lvl w:ilvl="3" w:tplc="04090001" w:tentative="1">
+      <w:start w:val="1"/>
+      <w:numFmt w:val="bullet"/>
+      <w:lvlText w:val=""/>
+      <w:lvlJc w:val="left"/>
+      <w:pPr>
+        <w:ind w:left="2880" w:hanging="360"/>
+      </w:pPr>
+      <w:rPr>
+        <w:rFonts w:ascii="Symbol" w:hAnsi="Symbol" w:hint="default"/>
+      </w:rPr>
+    </w:lvl>
+    <w:lvl w:ilvl="4" w:tplc="04090003" w:tentative="1">
+      <w:start w:val="1"/>
+      <w:numFmt w:val="bullet"/>
+      <w:lvlText w:val="o"/>
+      <w:lvlJc w:val="left"/>
+      <w:pPr>
+        <w:ind w:left="3600" w:hanging="360"/>
+      </w:pPr>
+      <w:rPr>
+        <w:rFonts w:ascii="Courier New" w:hAnsi="Courier New" w:cs="Courier New" w:hint="default"/>
+      </w:rPr>
+    </w:lvl>
+    <w:lvl w:ilvl="5" w:tplc="04090005" w:tentative="1">
+      <w:start w:val="1"/>
+      <w:numFmt w:val="bullet"/>
+      <w:lvlText w:val=""/>
+      <w:lvlJc w:val="left"/>
+      <w:pPr>
+        <w:ind w:left="4320" w:hanging="360"/>
+      </w:pPr>
+      <w:rPr>
+        <w:rFonts w:ascii="Wingdings" w:hAnsi="Wingdings" w:hint="default"/>
+      </w:rPr>
+    </w:lvl>
+    <w:lvl w:ilvl="6" w:tplc="04090001" w:tentative="1">
+      <w:start w:val="1"/>
+      <w:numFmt w:val="bullet"/>
+      <w:lvlText w:val=""/>
+      <w:lvlJc w:val="left"/>
+      <w:pPr>
+        <w:ind w:left="5040" w:hanging="360"/>
+      </w:pPr>
+      <w:rPr>
+        <w:rFonts w:ascii="Symbol" w:hAnsi="Symbol" w:hint="default"/>
+      </w:rPr>
+    </w:lvl>
+    <w:lvl w:ilvl="7" w:tplc="04090003" w:tentative="1">
+      <w:start w:val="1"/>
+      <w:numFmt w:val="bullet"/>
+      <w:lvlText w:val="o"/>
+      <w:lvlJc w:val="left"/>
+      <w:pPr>
+        <w:ind w:left="5760" w:hanging="360"/>
+      </w:pPr>
+      <w:rPr>
+        <w:rFonts w:ascii="Courier New" w:hAnsi="Courier New" w:cs="Courier New" w:hint="default"/>
+      </w:rPr>
+    </w:lvl>
+    <w:lvl w:ilvl="8" w:tplc="04090005" w:tentative="1">
+      <w:start w:val="1"/>
+      <w:numFmt w:val="bullet"/>
+      <w:lvlText w:val=""/>
+      <w:lvlJc w:val="left"/>
+      <w:pPr>
+        <w:ind w:left="6480" w:hanging="360"/>
+      </w:pPr>
+      <w:rPr>
+        <w:rFonts w:ascii="Wingdings" w:hAnsi="Wingdings" w:hint="default"/>
+      </w:rPr>
+    </w:lvl>
+  </w:abstractNum>
+  <w:abstractNum w:abstractNumId="2" w15:restartNumberingAfterBreak="0">
     <w:nsid w:val="7D2258F1"/>
     <w:multiLevelType w:val="hybridMultilevel"/>
     <w:tmpl w:val="1B8ABC60"/>
@@ -756,6 +967,9 @@
     <w:abstractNumId w:val="0"/>
   </w:num>
   <w:num w:numId="2" w16cid:durableId="1403214613">
+    <w:abstractNumId w:val="2"/>
+  </w:num>
+  <w:num w:numId="3" w16cid:durableId="61561718">
     <w:abstractNumId w:val="1"/>
   </w:num>
 </w:numbering>
@@ -1223,6 +1437,18 @@
       <w:shd w:val="clear" w:color="auto" w:fill="E1DFDD"/>
     </w:rPr>
   </w:style>
+  <w:style w:type="character" w:styleId="FollowedHyperlink">
+    <w:name w:val="FollowedHyperlink"/>
+    <w:basedOn w:val="DefaultParagraphFont"/>
+    <w:uiPriority w:val="99"/>
+    <w:semiHidden/>
+    <w:unhideWhenUsed/>
+    <w:rsid w:val="005532C7"/>
+    <w:rPr>
+      <w:color w:val="954F72" w:themeColor="followedHyperlink"/>
+      <w:u w:val="single"/>
+    </w:rPr>
+  </w:style>
 </w:styles>
 </file>
 

</xml_diff>